<commit_message>
Final Marijuana DB docx && pdf.
</commit_message>
<xml_diff>
--- a/MarijuanaDatabase.docx
+++ b/MarijuanaDatabase.docx
@@ -175,9 +175,8 @@
             <w14:bevel/>
           </w14:textOutline>
         </w:rPr>
-        <w:t xml:space="preserve">Anthony </w:t>
-      </w:r>
-      <w:proofErr w:type="spellStart"/>
+        <w:t>Anthony Sa</w:t>
+      </w:r>
       <w:r>
         <w:rPr>
           <w:rFonts w:ascii="Times New Roman" w:hAnsi="Times New Roman"/>
@@ -188,21 +187,8 @@
             <w14:bevel/>
           </w14:textOutline>
         </w:rPr>
-        <w:t>Sa</w:t>
-      </w:r>
-      <w:r>
-        <w:rPr>
-          <w:rFonts w:ascii="Times New Roman" w:hAnsi="Times New Roman"/>
-          <w:color w:val="000000" w:themeColor="text1"/>
-          <w14:textOutline w14:w="9525" w14:cap="rnd" w14:cmpd="sng" w14:algn="ctr">
-            <w14:noFill/>
-            <w14:prstDash w14:val="solid"/>
-            <w14:bevel/>
-          </w14:textOutline>
-        </w:rPr>
         <w:t>ntostefano</w:t>
       </w:r>
-      <w:proofErr w:type="spellEnd"/>
     </w:p>
     <w:p>
       <w:pPr>
@@ -518,7 +504,6 @@
           </w14:textOutline>
         </w:rPr>
       </w:pPr>
-      <w:proofErr w:type="gramStart"/>
       <w:r>
         <w:rPr>
           <w:rFonts w:ascii="Times New Roman" w:hAnsi="Times New Roman" w:cs="Times New Roman"/>
@@ -531,7 +516,6 @@
         </w:rPr>
         <w:t>1…………………………………………………………………………………Title Page</w:t>
       </w:r>
-      <w:proofErr w:type="gramEnd"/>
     </w:p>
     <w:p>
       <w:pPr>
@@ -1668,22 +1652,8 @@
             <w14:bevel/>
           </w14:textOutline>
         </w:rPr>
-        <w:t xml:space="preserve">…………View – </w:t>
-      </w:r>
-      <w:proofErr w:type="spellStart"/>
-      <w:r>
-        <w:rPr>
-          <w:rFonts w:ascii="Times New Roman" w:hAnsi="Times New Roman" w:cs="Times New Roman"/>
-          <w:color w:val="000000" w:themeColor="text1"/>
-          <w14:textOutline w14:w="9525" w14:cap="rnd" w14:cmpd="sng" w14:algn="ctr">
-            <w14:noFill/>
-            <w14:prstDash w14:val="solid"/>
-            <w14:bevel/>
-          </w14:textOutline>
-        </w:rPr>
-        <w:t>Dispensary_Patients</w:t>
-      </w:r>
-      <w:proofErr w:type="spellEnd"/>
+        <w:t>…………View – Dispensary_Patients</w:t>
+      </w:r>
     </w:p>
     <w:p>
       <w:pPr>
@@ -2302,33 +2272,7 @@
             <w14:bevel/>
           </w14:textOutline>
         </w:rPr>
-        <w:t xml:space="preserve"> the tables of the database, and how closely related the data is in actuality. Next, their SQL scripts written to build on </w:t>
-      </w:r>
-      <w:proofErr w:type="spellStart"/>
-      <w:r>
-        <w:rPr>
-          <w:rFonts w:ascii="Times New Roman" w:hAnsi="Times New Roman" w:cs="Times New Roman"/>
-          <w:color w:val="000000" w:themeColor="text1"/>
-          <w14:textOutline w14:w="9525" w14:cap="rnd" w14:cmpd="sng" w14:algn="ctr">
-            <w14:noFill/>
-            <w14:prstDash w14:val="solid"/>
-            <w14:bevel/>
-          </w14:textOutline>
-        </w:rPr>
-        <w:t>Postgres</w:t>
-      </w:r>
-      <w:proofErr w:type="spellEnd"/>
-      <w:r>
-        <w:rPr>
-          <w:rFonts w:ascii="Times New Roman" w:hAnsi="Times New Roman" w:cs="Times New Roman"/>
-          <w:color w:val="000000" w:themeColor="text1"/>
-          <w14:textOutline w14:w="9525" w14:cap="rnd" w14:cmpd="sng" w14:algn="ctr">
-            <w14:noFill/>
-            <w14:prstDash w14:val="solid"/>
-            <w14:bevel/>
-          </w14:textOutline>
-        </w:rPr>
-        <w:t>, these will include the framework of the database, its sample data, views, triggers and stored procedures. Lastly, the security of the data is viewable and explained.</w:t>
+        <w:t xml:space="preserve"> the tables of the database, and how closely related the data is in actuality. Next, their SQL scripts written to build on Postgres, these will include the framework of the database, its sample data, views, triggers and stored procedures. Lastly, the security of the data is viewable and explained.</w:t>
       </w:r>
     </w:p>
     <w:p>
@@ -2736,33 +2680,7 @@
             <w14:bevel/>
           </w14:textOutline>
         </w:rPr>
-        <w:t xml:space="preserve">This table contains the marijuana strain type, which can be </w:t>
-      </w:r>
-      <w:proofErr w:type="spellStart"/>
-      <w:r>
-        <w:rPr>
-          <w:rFonts w:ascii="Times New Roman" w:hAnsi="Times New Roman" w:cs="Times New Roman"/>
-          <w:color w:val="000000" w:themeColor="text1"/>
-          <w14:textOutline w14:w="9525" w14:cap="rnd" w14:cmpd="sng" w14:algn="ctr">
-            <w14:noFill/>
-            <w14:prstDash w14:val="solid"/>
-            <w14:bevel/>
-          </w14:textOutline>
-        </w:rPr>
-        <w:t>Indica</w:t>
-      </w:r>
-      <w:proofErr w:type="spellEnd"/>
-      <w:r>
-        <w:rPr>
-          <w:rFonts w:ascii="Times New Roman" w:hAnsi="Times New Roman" w:cs="Times New Roman"/>
-          <w:color w:val="000000" w:themeColor="text1"/>
-          <w14:textOutline w14:w="9525" w14:cap="rnd" w14:cmpd="sng" w14:algn="ctr">
-            <w14:noFill/>
-            <w14:prstDash w14:val="solid"/>
-            <w14:bevel/>
-          </w14:textOutline>
-        </w:rPr>
-        <w:t xml:space="preserve">, Sativa, or Hybrid. </w:t>
+        <w:t xml:space="preserve">This table contains the marijuana strain type, which can be Indica, Sativa, or Hybrid. </w:t>
       </w:r>
     </w:p>
     <w:p>
@@ -2819,33 +2737,17 @@
         </w:rPr>
         <w:tab/>
       </w:r>
-      <w:proofErr w:type="spellStart"/>
-      <w:proofErr w:type="gramStart"/>
-      <w:r>
-        <w:rPr>
-          <w:rFonts w:ascii="Times New Roman" w:hAnsi="Times New Roman" w:cs="Times New Roman"/>
-          <w:color w:val="000000" w:themeColor="text1"/>
-          <w14:textOutline w14:w="9525" w14:cap="rnd" w14:cmpd="sng" w14:algn="ctr">
-            <w14:noFill/>
-            <w14:prstDash w14:val="solid"/>
-            <w14:bevel/>
-          </w14:textOutline>
-        </w:rPr>
-        <w:t>tid</w:t>
-      </w:r>
-      <w:proofErr w:type="spellEnd"/>
-      <w:proofErr w:type="gramEnd"/>
-      <w:r>
-        <w:rPr>
-          <w:rFonts w:ascii="Times New Roman" w:hAnsi="Times New Roman" w:cs="Times New Roman"/>
-          <w:color w:val="000000" w:themeColor="text1"/>
-          <w14:textOutline w14:w="9525" w14:cap="rnd" w14:cmpd="sng" w14:algn="ctr">
-            <w14:noFill/>
-            <w14:prstDash w14:val="solid"/>
-            <w14:bevel/>
-          </w14:textOutline>
-        </w:rPr>
-        <w:t xml:space="preserve"> =&gt; type</w:t>
+      <w:r>
+        <w:rPr>
+          <w:rFonts w:ascii="Times New Roman" w:hAnsi="Times New Roman" w:cs="Times New Roman"/>
+          <w:color w:val="000000" w:themeColor="text1"/>
+          <w14:textOutline w14:w="9525" w14:cap="rnd" w14:cmpd="sng" w14:algn="ctr">
+            <w14:noFill/>
+            <w14:prstDash w14:val="solid"/>
+            <w14:bevel/>
+          </w14:textOutline>
+        </w:rPr>
+        <w:t>tid =&gt; type</w:t>
       </w:r>
     </w:p>
     <w:p>
@@ -3271,60 +3173,7 @@
           </w14:textOutline>
         </w:rPr>
         <w:tab/>
-      </w:r>
-      <w:proofErr w:type="spellStart"/>
-      <w:proofErr w:type="gramStart"/>
-      <w:r>
-        <w:rPr>
-          <w:rFonts w:ascii="Times New Roman" w:hAnsi="Times New Roman" w:cs="Times New Roman"/>
-          <w:color w:val="000000" w:themeColor="text1"/>
-          <w14:textOutline w14:w="9525" w14:cap="rnd" w14:cmpd="sng" w14:algn="ctr">
-            <w14:noFill/>
-            <w14:prstDash w14:val="solid"/>
-            <w14:bevel/>
-          </w14:textOutline>
-        </w:rPr>
-        <w:t>sid</w:t>
-      </w:r>
-      <w:proofErr w:type="spellEnd"/>
-      <w:proofErr w:type="gramEnd"/>
-      <w:r>
-        <w:rPr>
-          <w:rFonts w:ascii="Times New Roman" w:hAnsi="Times New Roman" w:cs="Times New Roman"/>
-          <w:color w:val="000000" w:themeColor="text1"/>
-          <w14:textOutline w14:w="9525" w14:cap="rnd" w14:cmpd="sng" w14:algn="ctr">
-            <w14:noFill/>
-            <w14:prstDash w14:val="solid"/>
-            <w14:bevel/>
-          </w14:textOutline>
-        </w:rPr>
-        <w:t xml:space="preserve"> =&gt; </w:t>
-      </w:r>
-      <w:proofErr w:type="spellStart"/>
-      <w:r>
-        <w:rPr>
-          <w:rFonts w:ascii="Times New Roman" w:hAnsi="Times New Roman" w:cs="Times New Roman"/>
-          <w:color w:val="000000" w:themeColor="text1"/>
-          <w14:textOutline w14:w="9525" w14:cap="rnd" w14:cmpd="sng" w14:algn="ctr">
-            <w14:noFill/>
-            <w14:prstDash w14:val="solid"/>
-            <w14:bevel/>
-          </w14:textOutline>
-        </w:rPr>
-        <w:t>tid</w:t>
-      </w:r>
-      <w:proofErr w:type="spellEnd"/>
-      <w:r>
-        <w:rPr>
-          <w:rFonts w:ascii="Times New Roman" w:hAnsi="Times New Roman" w:cs="Times New Roman"/>
-          <w:color w:val="000000" w:themeColor="text1"/>
-          <w14:textOutline w14:w="9525" w14:cap="rnd" w14:cmpd="sng" w14:algn="ctr">
-            <w14:noFill/>
-            <w14:prstDash w14:val="solid"/>
-            <w14:bevel/>
-          </w14:textOutline>
-        </w:rPr>
-        <w:t>, name</w:t>
+        <w:t>sid =&gt; tid, name</w:t>
       </w:r>
     </w:p>
     <w:p>
@@ -3660,7 +3509,6 @@
         </w:rPr>
         <w:t xml:space="preserve">l is found mostly to have an effect physically, THC or </w:t>
       </w:r>
-      <w:proofErr w:type="spellStart"/>
       <w:r>
         <w:rPr>
           <w:rFonts w:ascii="Times New Roman" w:eastAsia="Times New Roman" w:hAnsi="Times New Roman" w:cs="Times New Roman"/>
@@ -3679,7 +3527,6 @@
         </w:rPr>
         <w:t>etrahydrocannabinol</w:t>
       </w:r>
-      <w:proofErr w:type="spellEnd"/>
       <w:r>
         <w:rPr>
           <w:rFonts w:ascii="Times New Roman" w:eastAsia="Times New Roman" w:hAnsi="Times New Roman" w:cs="Times New Roman"/>
@@ -3740,188 +3587,7 @@
           <w:shd w:val="clear" w:color="auto" w:fill="FFFFFF"/>
         </w:rPr>
         <w:tab/>
-      </w:r>
-      <w:proofErr w:type="spellStart"/>
-      <w:proofErr w:type="gramStart"/>
-      <w:r>
-        <w:rPr>
-          <w:rFonts w:ascii="Times New Roman" w:eastAsia="Times New Roman" w:hAnsi="Times New Roman" w:cs="Times New Roman"/>
-          <w:bCs/>
-          <w:color w:val="252525"/>
-          <w:shd w:val="clear" w:color="auto" w:fill="FFFFFF"/>
-        </w:rPr>
-        <w:t>pid</w:t>
-      </w:r>
-      <w:proofErr w:type="spellEnd"/>
-      <w:proofErr w:type="gramEnd"/>
-      <w:r>
-        <w:rPr>
-          <w:rFonts w:ascii="Times New Roman" w:eastAsia="Times New Roman" w:hAnsi="Times New Roman" w:cs="Times New Roman"/>
-          <w:bCs/>
-          <w:color w:val="252525"/>
-          <w:shd w:val="clear" w:color="auto" w:fill="FFFFFF"/>
-        </w:rPr>
-        <w:t xml:space="preserve"> =&gt; </w:t>
-      </w:r>
-      <w:proofErr w:type="spellStart"/>
-      <w:r>
-        <w:rPr>
-          <w:rFonts w:ascii="Times New Roman" w:eastAsia="Times New Roman" w:hAnsi="Times New Roman" w:cs="Times New Roman"/>
-          <w:bCs/>
-          <w:color w:val="252525"/>
-          <w:shd w:val="clear" w:color="auto" w:fill="FFFFFF"/>
-        </w:rPr>
-        <w:t>sid</w:t>
-      </w:r>
-      <w:proofErr w:type="spellEnd"/>
-      <w:r>
-        <w:rPr>
-          <w:rFonts w:ascii="Times New Roman" w:eastAsia="Times New Roman" w:hAnsi="Times New Roman" w:cs="Times New Roman"/>
-          <w:bCs/>
-          <w:color w:val="252525"/>
-          <w:shd w:val="clear" w:color="auto" w:fill="FFFFFF"/>
-        </w:rPr>
-        <w:t xml:space="preserve">, gender, </w:t>
-      </w:r>
-      <w:proofErr w:type="spellStart"/>
-      <w:r>
-        <w:rPr>
-          <w:rFonts w:ascii="Times New Roman" w:eastAsia="Times New Roman" w:hAnsi="Times New Roman" w:cs="Times New Roman"/>
-          <w:bCs/>
-          <w:color w:val="252525"/>
-          <w:shd w:val="clear" w:color="auto" w:fill="FFFFFF"/>
-        </w:rPr>
-        <w:t>pottingdate</w:t>
-      </w:r>
-      <w:proofErr w:type="spellEnd"/>
-      <w:r>
-        <w:rPr>
-          <w:rFonts w:ascii="Times New Roman" w:eastAsia="Times New Roman" w:hAnsi="Times New Roman" w:cs="Times New Roman"/>
-          <w:bCs/>
-          <w:color w:val="252525"/>
-          <w:shd w:val="clear" w:color="auto" w:fill="FFFFFF"/>
-        </w:rPr>
-        <w:t xml:space="preserve">, germination, seedling, </w:t>
-      </w:r>
-      <w:proofErr w:type="spellStart"/>
-      <w:r>
-        <w:rPr>
-          <w:rFonts w:ascii="Times New Roman" w:eastAsia="Times New Roman" w:hAnsi="Times New Roman" w:cs="Times New Roman"/>
-          <w:bCs/>
-          <w:color w:val="252525"/>
-          <w:shd w:val="clear" w:color="auto" w:fill="FFFFFF"/>
-        </w:rPr>
-        <w:t>vegcycle</w:t>
-      </w:r>
-      <w:proofErr w:type="spellEnd"/>
-      <w:r>
-        <w:rPr>
-          <w:rFonts w:ascii="Times New Roman" w:eastAsia="Times New Roman" w:hAnsi="Times New Roman" w:cs="Times New Roman"/>
-          <w:bCs/>
-          <w:color w:val="252525"/>
-          <w:shd w:val="clear" w:color="auto" w:fill="FFFFFF"/>
-        </w:rPr>
-        <w:t xml:space="preserve">, </w:t>
-      </w:r>
-      <w:proofErr w:type="spellStart"/>
-      <w:r>
-        <w:rPr>
-          <w:rFonts w:ascii="Times New Roman" w:eastAsia="Times New Roman" w:hAnsi="Times New Roman" w:cs="Times New Roman"/>
-          <w:bCs/>
-          <w:color w:val="252525"/>
-          <w:shd w:val="clear" w:color="auto" w:fill="FFFFFF"/>
-        </w:rPr>
-        <w:t>floweringcycle</w:t>
-      </w:r>
-      <w:proofErr w:type="spellEnd"/>
-      <w:r>
-        <w:rPr>
-          <w:rFonts w:ascii="Times New Roman" w:eastAsia="Times New Roman" w:hAnsi="Times New Roman" w:cs="Times New Roman"/>
-          <w:bCs/>
-          <w:color w:val="252525"/>
-          <w:shd w:val="clear" w:color="auto" w:fill="FFFFFF"/>
-        </w:rPr>
-        <w:t xml:space="preserve">, </w:t>
-      </w:r>
-      <w:proofErr w:type="spellStart"/>
-      <w:r>
-        <w:rPr>
-          <w:rFonts w:ascii="Times New Roman" w:eastAsia="Times New Roman" w:hAnsi="Times New Roman" w:cs="Times New Roman"/>
-          <w:bCs/>
-          <w:color w:val="252525"/>
-          <w:shd w:val="clear" w:color="auto" w:fill="FFFFFF"/>
-        </w:rPr>
-        <w:t>cbdpercent</w:t>
-      </w:r>
-      <w:proofErr w:type="spellEnd"/>
-      <w:r>
-        <w:rPr>
-          <w:rFonts w:ascii="Times New Roman" w:eastAsia="Times New Roman" w:hAnsi="Times New Roman" w:cs="Times New Roman"/>
-          <w:bCs/>
-          <w:color w:val="252525"/>
-          <w:shd w:val="clear" w:color="auto" w:fill="FFFFFF"/>
-        </w:rPr>
-        <w:t xml:space="preserve">, </w:t>
-      </w:r>
-      <w:proofErr w:type="spellStart"/>
-      <w:r>
-        <w:rPr>
-          <w:rFonts w:ascii="Times New Roman" w:eastAsia="Times New Roman" w:hAnsi="Times New Roman" w:cs="Times New Roman"/>
-          <w:bCs/>
-          <w:color w:val="252525"/>
-          <w:shd w:val="clear" w:color="auto" w:fill="FFFFFF"/>
-        </w:rPr>
-        <w:t>thcpercent</w:t>
-      </w:r>
-      <w:proofErr w:type="spellEnd"/>
-      <w:r>
-        <w:rPr>
-          <w:rFonts w:ascii="Times New Roman" w:eastAsia="Times New Roman" w:hAnsi="Times New Roman" w:cs="Times New Roman"/>
-          <w:bCs/>
-          <w:color w:val="252525"/>
-          <w:shd w:val="clear" w:color="auto" w:fill="FFFFFF"/>
-        </w:rPr>
-        <w:t xml:space="preserve">, </w:t>
-      </w:r>
-      <w:proofErr w:type="spellStart"/>
-      <w:r>
-        <w:rPr>
-          <w:rFonts w:ascii="Times New Roman" w:eastAsia="Times New Roman" w:hAnsi="Times New Roman" w:cs="Times New Roman"/>
-          <w:bCs/>
-          <w:color w:val="252525"/>
-          <w:shd w:val="clear" w:color="auto" w:fill="FFFFFF"/>
-        </w:rPr>
-        <w:t>ismatured</w:t>
-      </w:r>
-      <w:proofErr w:type="spellEnd"/>
-      <w:r>
-        <w:rPr>
-          <w:rFonts w:ascii="Times New Roman" w:eastAsia="Times New Roman" w:hAnsi="Times New Roman" w:cs="Times New Roman"/>
-          <w:bCs/>
-          <w:color w:val="252525"/>
-          <w:shd w:val="clear" w:color="auto" w:fill="FFFFFF"/>
-        </w:rPr>
-        <w:t xml:space="preserve">, </w:t>
-      </w:r>
-      <w:proofErr w:type="spellStart"/>
-      <w:r>
-        <w:rPr>
-          <w:rFonts w:ascii="Times New Roman" w:eastAsia="Times New Roman" w:hAnsi="Times New Roman" w:cs="Times New Roman"/>
-          <w:bCs/>
-          <w:color w:val="252525"/>
-          <w:shd w:val="clear" w:color="auto" w:fill="FFFFFF"/>
-        </w:rPr>
-        <w:t>avgheight</w:t>
-      </w:r>
-      <w:proofErr w:type="spellEnd"/>
-      <w:r>
-        <w:rPr>
-          <w:rFonts w:ascii="Times New Roman" w:eastAsia="Times New Roman" w:hAnsi="Times New Roman" w:cs="Times New Roman"/>
-          <w:bCs/>
-          <w:color w:val="252525"/>
-          <w:shd w:val="clear" w:color="auto" w:fill="FFFFFF"/>
-        </w:rPr>
-        <w:t>, description</w:t>
+        <w:t>pid =&gt; sid, gender, pottingdate, germination, seedling, vegcycle, floweringcycle, cbdpercent, thcpercent, ismatured, avgheight, description</w:t>
       </w:r>
     </w:p>
     <w:p>
@@ -4349,79 +4015,15 @@
           <w:shd w:val="clear" w:color="auto" w:fill="FFFFFF"/>
         </w:rPr>
       </w:pPr>
-      <w:proofErr w:type="spellStart"/>
-      <w:proofErr w:type="gramStart"/>
-      <w:r>
-        <w:rPr>
-          <w:rFonts w:ascii="Times New Roman" w:eastAsia="Times New Roman" w:hAnsi="Times New Roman" w:cs="Times New Roman"/>
-          <w:bCs/>
-          <w:color w:val="252525"/>
-          <w:shd w:val="clear" w:color="auto" w:fill="FFFFFF"/>
-        </w:rPr>
-        <w:t>eid</w:t>
-      </w:r>
-      <w:proofErr w:type="spellEnd"/>
-      <w:proofErr w:type="gramEnd"/>
-      <w:r>
-        <w:rPr>
-          <w:rFonts w:ascii="Times New Roman" w:eastAsia="Times New Roman" w:hAnsi="Times New Roman" w:cs="Times New Roman"/>
-          <w:bCs/>
-          <w:color w:val="252525"/>
-          <w:shd w:val="clear" w:color="auto" w:fill="FFFFFF"/>
-        </w:rPr>
-        <w:t xml:space="preserve"> =&gt; </w:t>
-      </w:r>
-      <w:proofErr w:type="spellStart"/>
-      <w:r>
-        <w:rPr>
-          <w:rFonts w:ascii="Times New Roman" w:eastAsia="Times New Roman" w:hAnsi="Times New Roman" w:cs="Times New Roman"/>
-          <w:bCs/>
-          <w:color w:val="252525"/>
-          <w:shd w:val="clear" w:color="auto" w:fill="FFFFFF"/>
-        </w:rPr>
-        <w:t>PostiveDesc</w:t>
-      </w:r>
-      <w:proofErr w:type="spellEnd"/>
-      <w:r>
-        <w:rPr>
-          <w:rFonts w:ascii="Times New Roman" w:eastAsia="Times New Roman" w:hAnsi="Times New Roman" w:cs="Times New Roman"/>
-          <w:bCs/>
-          <w:color w:val="252525"/>
-          <w:shd w:val="clear" w:color="auto" w:fill="FFFFFF"/>
-        </w:rPr>
-        <w:t xml:space="preserve">, </w:t>
-      </w:r>
-      <w:proofErr w:type="spellStart"/>
-      <w:r>
-        <w:rPr>
-          <w:rFonts w:ascii="Times New Roman" w:eastAsia="Times New Roman" w:hAnsi="Times New Roman" w:cs="Times New Roman"/>
-          <w:bCs/>
-          <w:color w:val="252525"/>
-          <w:shd w:val="clear" w:color="auto" w:fill="FFFFFF"/>
-        </w:rPr>
-        <w:t>NegativeDesc</w:t>
-      </w:r>
-      <w:proofErr w:type="spellEnd"/>
-      <w:r>
-        <w:rPr>
-          <w:rFonts w:ascii="Times New Roman" w:eastAsia="Times New Roman" w:hAnsi="Times New Roman" w:cs="Times New Roman"/>
-          <w:bCs/>
-          <w:color w:val="252525"/>
-          <w:shd w:val="clear" w:color="auto" w:fill="FFFFFF"/>
-        </w:rPr>
-        <w:t xml:space="preserve">, </w:t>
-      </w:r>
-      <w:proofErr w:type="spellStart"/>
-      <w:r>
-        <w:rPr>
-          <w:rFonts w:ascii="Times New Roman" w:eastAsia="Times New Roman" w:hAnsi="Times New Roman" w:cs="Times New Roman"/>
-          <w:bCs/>
-          <w:color w:val="252525"/>
-          <w:shd w:val="clear" w:color="auto" w:fill="FFFFFF"/>
-        </w:rPr>
-        <w:t>MedicalUse</w:t>
-      </w:r>
-      <w:proofErr w:type="spellEnd"/>
+      <w:r>
+        <w:rPr>
+          <w:rFonts w:ascii="Times New Roman" w:eastAsia="Times New Roman" w:hAnsi="Times New Roman" w:cs="Times New Roman"/>
+          <w:bCs/>
+          <w:color w:val="252525"/>
+          <w:shd w:val="clear" w:color="auto" w:fill="FFFFFF"/>
+        </w:rPr>
+        <w:t>eid =&gt; PostiveDesc, NegativeDesc, MedicalUse</w:t>
+      </w:r>
     </w:p>
     <w:p>
       <w:pPr>
@@ -4808,48 +4410,7 @@
           <w:shd w:val="clear" w:color="auto" w:fill="FFFFFF"/>
         </w:rPr>
         <w:tab/>
-      </w:r>
-      <w:proofErr w:type="spellStart"/>
-      <w:proofErr w:type="gramStart"/>
-      <w:r>
-        <w:rPr>
-          <w:rFonts w:ascii="Times New Roman" w:eastAsia="Times New Roman" w:hAnsi="Times New Roman" w:cs="Times New Roman"/>
-          <w:bCs/>
-          <w:color w:val="252525"/>
-          <w:shd w:val="clear" w:color="auto" w:fill="FFFFFF"/>
-        </w:rPr>
-        <w:t>pid</w:t>
-      </w:r>
-      <w:proofErr w:type="spellEnd"/>
-      <w:proofErr w:type="gramEnd"/>
-      <w:r>
-        <w:rPr>
-          <w:rFonts w:ascii="Times New Roman" w:eastAsia="Times New Roman" w:hAnsi="Times New Roman" w:cs="Times New Roman"/>
-          <w:bCs/>
-          <w:color w:val="252525"/>
-          <w:shd w:val="clear" w:color="auto" w:fill="FFFFFF"/>
-        </w:rPr>
-        <w:t xml:space="preserve">, </w:t>
-      </w:r>
-      <w:proofErr w:type="spellStart"/>
-      <w:r>
-        <w:rPr>
-          <w:rFonts w:ascii="Times New Roman" w:eastAsia="Times New Roman" w:hAnsi="Times New Roman" w:cs="Times New Roman"/>
-          <w:bCs/>
-          <w:color w:val="252525"/>
-          <w:shd w:val="clear" w:color="auto" w:fill="FFFFFF"/>
-        </w:rPr>
-        <w:t>eid</w:t>
-      </w:r>
-      <w:proofErr w:type="spellEnd"/>
-      <w:r>
-        <w:rPr>
-          <w:rFonts w:ascii="Times New Roman" w:eastAsia="Times New Roman" w:hAnsi="Times New Roman" w:cs="Times New Roman"/>
-          <w:bCs/>
-          <w:color w:val="252525"/>
-          <w:shd w:val="clear" w:color="auto" w:fill="FFFFFF"/>
-        </w:rPr>
-        <w:t xml:space="preserve"> =&gt;</w:t>
+        <w:t>pid, eid =&gt;</w:t>
       </w:r>
     </w:p>
     <w:p>
@@ -5160,107 +4721,14 @@
         </w:rPr>
         <w:tab/>
       </w:r>
-      <w:proofErr w:type="spellStart"/>
-      <w:proofErr w:type="gramStart"/>
-      <w:r>
-        <w:rPr>
-          <w:rFonts w:ascii="Times New Roman" w:eastAsia="Times New Roman" w:hAnsi="Times New Roman" w:cs="Times New Roman"/>
-          <w:bCs/>
-          <w:color w:val="252525"/>
-          <w:shd w:val="clear" w:color="auto" w:fill="FFFFFF"/>
-        </w:rPr>
-        <w:t>peid</w:t>
-      </w:r>
-      <w:proofErr w:type="spellEnd"/>
-      <w:proofErr w:type="gramEnd"/>
-      <w:r>
-        <w:rPr>
-          <w:rFonts w:ascii="Times New Roman" w:eastAsia="Times New Roman" w:hAnsi="Times New Roman" w:cs="Times New Roman"/>
-          <w:bCs/>
-          <w:color w:val="252525"/>
-          <w:shd w:val="clear" w:color="auto" w:fill="FFFFFF"/>
-        </w:rPr>
-        <w:t xml:space="preserve"> =&gt; </w:t>
-      </w:r>
-      <w:proofErr w:type="spellStart"/>
-      <w:r>
-        <w:rPr>
-          <w:rFonts w:ascii="Times New Roman" w:eastAsia="Times New Roman" w:hAnsi="Times New Roman" w:cs="Times New Roman"/>
-          <w:bCs/>
-          <w:color w:val="252525"/>
-          <w:shd w:val="clear" w:color="auto" w:fill="FFFFFF"/>
-        </w:rPr>
-        <w:t>firstname</w:t>
-      </w:r>
-      <w:proofErr w:type="spellEnd"/>
-      <w:r>
-        <w:rPr>
-          <w:rFonts w:ascii="Times New Roman" w:eastAsia="Times New Roman" w:hAnsi="Times New Roman" w:cs="Times New Roman"/>
-          <w:bCs/>
-          <w:color w:val="252525"/>
-          <w:shd w:val="clear" w:color="auto" w:fill="FFFFFF"/>
-        </w:rPr>
-        <w:t xml:space="preserve">, </w:t>
-      </w:r>
-      <w:proofErr w:type="spellStart"/>
-      <w:r>
-        <w:rPr>
-          <w:rFonts w:ascii="Times New Roman" w:eastAsia="Times New Roman" w:hAnsi="Times New Roman" w:cs="Times New Roman"/>
-          <w:bCs/>
-          <w:color w:val="252525"/>
-          <w:shd w:val="clear" w:color="auto" w:fill="FFFFFF"/>
-        </w:rPr>
-        <w:t>lastname</w:t>
-      </w:r>
-      <w:proofErr w:type="spellEnd"/>
-      <w:r>
-        <w:rPr>
-          <w:rFonts w:ascii="Times New Roman" w:eastAsia="Times New Roman" w:hAnsi="Times New Roman" w:cs="Times New Roman"/>
-          <w:bCs/>
-          <w:color w:val="252525"/>
-          <w:shd w:val="clear" w:color="auto" w:fill="FFFFFF"/>
-        </w:rPr>
-        <w:t xml:space="preserve">, age, </w:t>
-      </w:r>
-      <w:proofErr w:type="spellStart"/>
-      <w:r>
-        <w:rPr>
-          <w:rFonts w:ascii="Times New Roman" w:eastAsia="Times New Roman" w:hAnsi="Times New Roman" w:cs="Times New Roman"/>
-          <w:bCs/>
-          <w:color w:val="252525"/>
-          <w:shd w:val="clear" w:color="auto" w:fill="FFFFFF"/>
-        </w:rPr>
-        <w:t>haircolor</w:t>
-      </w:r>
-      <w:proofErr w:type="spellEnd"/>
-      <w:r>
-        <w:rPr>
-          <w:rFonts w:ascii="Times New Roman" w:eastAsia="Times New Roman" w:hAnsi="Times New Roman" w:cs="Times New Roman"/>
-          <w:bCs/>
-          <w:color w:val="252525"/>
-          <w:shd w:val="clear" w:color="auto" w:fill="FFFFFF"/>
-        </w:rPr>
-        <w:t xml:space="preserve">, </w:t>
-      </w:r>
-      <w:proofErr w:type="spellStart"/>
-      <w:r>
-        <w:rPr>
-          <w:rFonts w:ascii="Times New Roman" w:eastAsia="Times New Roman" w:hAnsi="Times New Roman" w:cs="Times New Roman"/>
-          <w:bCs/>
-          <w:color w:val="252525"/>
-          <w:shd w:val="clear" w:color="auto" w:fill="FFFFFF"/>
-        </w:rPr>
-        <w:t>eyecolor</w:t>
-      </w:r>
-      <w:proofErr w:type="spellEnd"/>
-      <w:r>
-        <w:rPr>
-          <w:rFonts w:ascii="Times New Roman" w:eastAsia="Times New Roman" w:hAnsi="Times New Roman" w:cs="Times New Roman"/>
-          <w:bCs/>
-          <w:color w:val="252525"/>
-          <w:shd w:val="clear" w:color="auto" w:fill="FFFFFF"/>
-        </w:rPr>
-        <w:t>, height, weight, gender, address</w:t>
+      <w:r>
+        <w:rPr>
+          <w:rFonts w:ascii="Times New Roman" w:eastAsia="Times New Roman" w:hAnsi="Times New Roman" w:cs="Times New Roman"/>
+          <w:bCs/>
+          <w:color w:val="252525"/>
+          <w:shd w:val="clear" w:color="auto" w:fill="FFFFFF"/>
+        </w:rPr>
+        <w:t>peid =&gt; firstname, lastname, age, haircolor, eyecolor, height, weight, gender, address</w:t>
       </w:r>
     </w:p>
     <w:p>
@@ -5544,27 +5012,14 @@
         </w:rPr>
         <w:tab/>
       </w:r>
-      <w:proofErr w:type="spellStart"/>
-      <w:proofErr w:type="gramStart"/>
-      <w:r>
-        <w:rPr>
-          <w:rFonts w:ascii="Times New Roman" w:eastAsia="Times New Roman" w:hAnsi="Times New Roman" w:cs="Times New Roman"/>
-          <w:bCs/>
-          <w:color w:val="252525"/>
-          <w:shd w:val="clear" w:color="auto" w:fill="FFFFFF"/>
-        </w:rPr>
-        <w:t>disid</w:t>
-      </w:r>
-      <w:proofErr w:type="spellEnd"/>
-      <w:proofErr w:type="gramEnd"/>
-      <w:r>
-        <w:rPr>
-          <w:rFonts w:ascii="Times New Roman" w:eastAsia="Times New Roman" w:hAnsi="Times New Roman" w:cs="Times New Roman"/>
-          <w:bCs/>
-          <w:color w:val="252525"/>
-          <w:shd w:val="clear" w:color="auto" w:fill="FFFFFF"/>
-        </w:rPr>
-        <w:t xml:space="preserve"> =&gt; name, description, address</w:t>
+      <w:r>
+        <w:rPr>
+          <w:rFonts w:ascii="Times New Roman" w:eastAsia="Times New Roman" w:hAnsi="Times New Roman" w:cs="Times New Roman"/>
+          <w:bCs/>
+          <w:color w:val="252525"/>
+          <w:shd w:val="clear" w:color="auto" w:fill="FFFFFF"/>
+        </w:rPr>
+        <w:t>disid =&gt; name, description, address</w:t>
       </w:r>
     </w:p>
     <w:p>
@@ -5920,39 +5375,15 @@
         </w:rPr>
         <w:tab/>
       </w:r>
-      <w:proofErr w:type="spellStart"/>
-      <w:proofErr w:type="gramStart"/>
-      <w:r>
-        <w:rPr>
-          <w:rFonts w:ascii="Times New Roman" w:eastAsia="Times New Roman" w:hAnsi="Times New Roman" w:cs="Times New Roman"/>
-          <w:bCs/>
-          <w:color w:val="252525"/>
-          <w:shd w:val="clear" w:color="auto" w:fill="FFFFFF"/>
-        </w:rPr>
-        <w:t>gid</w:t>
-      </w:r>
-      <w:proofErr w:type="spellEnd"/>
-      <w:proofErr w:type="gramEnd"/>
-      <w:r>
-        <w:rPr>
-          <w:rFonts w:ascii="Times New Roman" w:eastAsia="Times New Roman" w:hAnsi="Times New Roman" w:cs="Times New Roman"/>
-          <w:bCs/>
-          <w:color w:val="252525"/>
-          <w:shd w:val="clear" w:color="auto" w:fill="FFFFFF"/>
-        </w:rPr>
-        <w:t xml:space="preserve"> =&gt; </w:t>
-      </w:r>
-      <w:proofErr w:type="spellStart"/>
-      <w:r>
-        <w:rPr>
-          <w:rFonts w:ascii="Times New Roman" w:eastAsia="Times New Roman" w:hAnsi="Times New Roman" w:cs="Times New Roman"/>
-          <w:bCs/>
-          <w:color w:val="252525"/>
-          <w:shd w:val="clear" w:color="auto" w:fill="FFFFFF"/>
-        </w:rPr>
-        <w:t>peid</w:t>
-      </w:r>
-      <w:proofErr w:type="spellEnd"/>
+      <w:r>
+        <w:rPr>
+          <w:rFonts w:ascii="Times New Roman" w:eastAsia="Times New Roman" w:hAnsi="Times New Roman" w:cs="Times New Roman"/>
+          <w:bCs/>
+          <w:color w:val="252525"/>
+          <w:shd w:val="clear" w:color="auto" w:fill="FFFFFF"/>
+        </w:rPr>
+        <w:t>gid =&gt; peid</w:t>
+      </w:r>
     </w:p>
     <w:p>
       <w:pPr>
@@ -6259,48 +5690,7 @@
           <w:shd w:val="clear" w:color="auto" w:fill="FFFFFF"/>
         </w:rPr>
         <w:tab/>
-      </w:r>
-      <w:proofErr w:type="spellStart"/>
-      <w:proofErr w:type="gramStart"/>
-      <w:r>
-        <w:rPr>
-          <w:rFonts w:ascii="Times New Roman" w:eastAsia="Times New Roman" w:hAnsi="Times New Roman" w:cs="Times New Roman"/>
-          <w:bCs/>
-          <w:color w:val="252525"/>
-          <w:shd w:val="clear" w:color="auto" w:fill="FFFFFF"/>
-        </w:rPr>
-        <w:t>gid</w:t>
-      </w:r>
-      <w:proofErr w:type="spellEnd"/>
-      <w:proofErr w:type="gramEnd"/>
-      <w:r>
-        <w:rPr>
-          <w:rFonts w:ascii="Times New Roman" w:eastAsia="Times New Roman" w:hAnsi="Times New Roman" w:cs="Times New Roman"/>
-          <w:bCs/>
-          <w:color w:val="252525"/>
-          <w:shd w:val="clear" w:color="auto" w:fill="FFFFFF"/>
-        </w:rPr>
-        <w:t xml:space="preserve">, </w:t>
-      </w:r>
-      <w:proofErr w:type="spellStart"/>
-      <w:r>
-        <w:rPr>
-          <w:rFonts w:ascii="Times New Roman" w:eastAsia="Times New Roman" w:hAnsi="Times New Roman" w:cs="Times New Roman"/>
-          <w:bCs/>
-          <w:color w:val="252525"/>
-          <w:shd w:val="clear" w:color="auto" w:fill="FFFFFF"/>
-        </w:rPr>
-        <w:t>pid</w:t>
-      </w:r>
-      <w:proofErr w:type="spellEnd"/>
-      <w:r>
-        <w:rPr>
-          <w:rFonts w:ascii="Times New Roman" w:eastAsia="Times New Roman" w:hAnsi="Times New Roman" w:cs="Times New Roman"/>
-          <w:bCs/>
-          <w:color w:val="252525"/>
-          <w:shd w:val="clear" w:color="auto" w:fill="FFFFFF"/>
-        </w:rPr>
-        <w:t xml:space="preserve"> =&gt;</w:t>
+        <w:t>gid, pid =&gt;</w:t>
       </w:r>
     </w:p>
     <w:p>
@@ -6611,47 +6001,14 @@
         </w:rPr>
         <w:tab/>
       </w:r>
-      <w:proofErr w:type="spellStart"/>
-      <w:proofErr w:type="gramStart"/>
-      <w:r>
-        <w:rPr>
-          <w:rFonts w:ascii="Times New Roman" w:eastAsia="Times New Roman" w:hAnsi="Times New Roman" w:cs="Times New Roman"/>
-          <w:bCs/>
-          <w:color w:val="252525"/>
-          <w:shd w:val="clear" w:color="auto" w:fill="FFFFFF"/>
-        </w:rPr>
-        <w:t>pid</w:t>
-      </w:r>
-      <w:proofErr w:type="spellEnd"/>
-      <w:proofErr w:type="gramEnd"/>
-      <w:r>
-        <w:rPr>
-          <w:rFonts w:ascii="Times New Roman" w:eastAsia="Times New Roman" w:hAnsi="Times New Roman" w:cs="Times New Roman"/>
-          <w:bCs/>
-          <w:color w:val="252525"/>
-          <w:shd w:val="clear" w:color="auto" w:fill="FFFFFF"/>
-        </w:rPr>
-        <w:t xml:space="preserve">, </w:t>
-      </w:r>
-      <w:proofErr w:type="spellStart"/>
-      <w:r>
-        <w:rPr>
-          <w:rFonts w:ascii="Times New Roman" w:eastAsia="Times New Roman" w:hAnsi="Times New Roman" w:cs="Times New Roman"/>
-          <w:bCs/>
-          <w:color w:val="252525"/>
-          <w:shd w:val="clear" w:color="auto" w:fill="FFFFFF"/>
-        </w:rPr>
-        <w:t>disid</w:t>
-      </w:r>
-      <w:proofErr w:type="spellEnd"/>
-      <w:r>
-        <w:rPr>
-          <w:rFonts w:ascii="Times New Roman" w:eastAsia="Times New Roman" w:hAnsi="Times New Roman" w:cs="Times New Roman"/>
-          <w:bCs/>
-          <w:color w:val="252525"/>
-          <w:shd w:val="clear" w:color="auto" w:fill="FFFFFF"/>
-        </w:rPr>
-        <w:t xml:space="preserve"> =&gt;</w:t>
+      <w:r>
+        <w:rPr>
+          <w:rFonts w:ascii="Times New Roman" w:eastAsia="Times New Roman" w:hAnsi="Times New Roman" w:cs="Times New Roman"/>
+          <w:bCs/>
+          <w:color w:val="252525"/>
+          <w:shd w:val="clear" w:color="auto" w:fill="FFFFFF"/>
+        </w:rPr>
+        <w:t>pid, disid =&gt;</w:t>
       </w:r>
     </w:p>
     <w:p>
@@ -7066,37 +6423,15 @@
         </w:rPr>
         <w:tab/>
       </w:r>
-      <w:proofErr w:type="gramStart"/>
-      <w:r>
-        <w:rPr>
-          <w:rFonts w:ascii="Times New Roman" w:eastAsia="Times New Roman" w:hAnsi="Times New Roman" w:cs="Times New Roman"/>
-          <w:bCs/>
-          <w:color w:val="252525"/>
-          <w:shd w:val="clear" w:color="auto" w:fill="FFFFFF"/>
-        </w:rPr>
-        <w:t>paid</w:t>
-      </w:r>
-      <w:proofErr w:type="gramEnd"/>
-      <w:r>
-        <w:rPr>
-          <w:rFonts w:ascii="Times New Roman" w:eastAsia="Times New Roman" w:hAnsi="Times New Roman" w:cs="Times New Roman"/>
-          <w:bCs/>
-          <w:color w:val="252525"/>
-          <w:shd w:val="clear" w:color="auto" w:fill="FFFFFF"/>
-        </w:rPr>
-        <w:t xml:space="preserve"> =&gt; </w:t>
-      </w:r>
-      <w:proofErr w:type="spellStart"/>
-      <w:r>
-        <w:rPr>
-          <w:rFonts w:ascii="Times New Roman" w:eastAsia="Times New Roman" w:hAnsi="Times New Roman" w:cs="Times New Roman"/>
-          <w:bCs/>
-          <w:color w:val="252525"/>
-          <w:shd w:val="clear" w:color="auto" w:fill="FFFFFF"/>
-        </w:rPr>
-        <w:t>peid</w:t>
-      </w:r>
-      <w:proofErr w:type="spellEnd"/>
+      <w:r>
+        <w:rPr>
+          <w:rFonts w:ascii="Times New Roman" w:eastAsia="Times New Roman" w:hAnsi="Times New Roman" w:cs="Times New Roman"/>
+          <w:bCs/>
+          <w:color w:val="252525"/>
+          <w:shd w:val="clear" w:color="auto" w:fill="FFFFFF"/>
+        </w:rPr>
+        <w:t>paid =&gt; peid</w:t>
+      </w:r>
     </w:p>
     <w:p>
       <w:pPr>
@@ -7357,45 +6692,14 @@
         </w:rPr>
         <w:tab/>
       </w:r>
-      <w:proofErr w:type="gramStart"/>
-      <w:r>
-        <w:rPr>
-          <w:rFonts w:ascii="Times New Roman" w:eastAsia="Times New Roman" w:hAnsi="Times New Roman" w:cs="Times New Roman"/>
-          <w:bCs/>
-          <w:color w:val="252525"/>
-          <w:shd w:val="clear" w:color="auto" w:fill="FFFFFF"/>
-        </w:rPr>
-        <w:t>paid</w:t>
-      </w:r>
-      <w:proofErr w:type="gramEnd"/>
-      <w:r>
-        <w:rPr>
-          <w:rFonts w:ascii="Times New Roman" w:eastAsia="Times New Roman" w:hAnsi="Times New Roman" w:cs="Times New Roman"/>
-          <w:bCs/>
-          <w:color w:val="252525"/>
-          <w:shd w:val="clear" w:color="auto" w:fill="FFFFFF"/>
-        </w:rPr>
-        <w:t xml:space="preserve">, </w:t>
-      </w:r>
-      <w:proofErr w:type="spellStart"/>
-      <w:r>
-        <w:rPr>
-          <w:rFonts w:ascii="Times New Roman" w:eastAsia="Times New Roman" w:hAnsi="Times New Roman" w:cs="Times New Roman"/>
-          <w:bCs/>
-          <w:color w:val="252525"/>
-          <w:shd w:val="clear" w:color="auto" w:fill="FFFFFF"/>
-        </w:rPr>
-        <w:t>disid</w:t>
-      </w:r>
-      <w:proofErr w:type="spellEnd"/>
-      <w:r>
-        <w:rPr>
-          <w:rFonts w:ascii="Times New Roman" w:eastAsia="Times New Roman" w:hAnsi="Times New Roman" w:cs="Times New Roman"/>
-          <w:bCs/>
-          <w:color w:val="252525"/>
-          <w:shd w:val="clear" w:color="auto" w:fill="FFFFFF"/>
-        </w:rPr>
-        <w:t xml:space="preserve"> =&gt;</w:t>
+      <w:r>
+        <w:rPr>
+          <w:rFonts w:ascii="Times New Roman" w:eastAsia="Times New Roman" w:hAnsi="Times New Roman" w:cs="Times New Roman"/>
+          <w:bCs/>
+          <w:color w:val="252525"/>
+          <w:shd w:val="clear" w:color="auto" w:fill="FFFFFF"/>
+        </w:rPr>
+        <w:t>paid, disid =&gt;</w:t>
       </w:r>
     </w:p>
     <w:p>
@@ -7655,37 +6959,15 @@
         </w:rPr>
         <w:tab/>
       </w:r>
-      <w:proofErr w:type="gramStart"/>
-      <w:r>
-        <w:rPr>
-          <w:rFonts w:ascii="Times New Roman" w:eastAsia="Times New Roman" w:hAnsi="Times New Roman" w:cs="Times New Roman"/>
-          <w:bCs/>
-          <w:color w:val="252525"/>
-          <w:shd w:val="clear" w:color="auto" w:fill="FFFFFF"/>
-        </w:rPr>
-        <w:t>did</w:t>
-      </w:r>
-      <w:proofErr w:type="gramEnd"/>
-      <w:r>
-        <w:rPr>
-          <w:rFonts w:ascii="Times New Roman" w:eastAsia="Times New Roman" w:hAnsi="Times New Roman" w:cs="Times New Roman"/>
-          <w:bCs/>
-          <w:color w:val="252525"/>
-          <w:shd w:val="clear" w:color="auto" w:fill="FFFFFF"/>
-        </w:rPr>
-        <w:t xml:space="preserve"> =&gt; </w:t>
-      </w:r>
-      <w:proofErr w:type="spellStart"/>
-      <w:r>
-        <w:rPr>
-          <w:rFonts w:ascii="Times New Roman" w:eastAsia="Times New Roman" w:hAnsi="Times New Roman" w:cs="Times New Roman"/>
-          <w:bCs/>
-          <w:color w:val="252525"/>
-          <w:shd w:val="clear" w:color="auto" w:fill="FFFFFF"/>
-        </w:rPr>
-        <w:t>peid</w:t>
-      </w:r>
-      <w:proofErr w:type="spellEnd"/>
+      <w:r>
+        <w:rPr>
+          <w:rFonts w:ascii="Times New Roman" w:eastAsia="Times New Roman" w:hAnsi="Times New Roman" w:cs="Times New Roman"/>
+          <w:bCs/>
+          <w:color w:val="252525"/>
+          <w:shd w:val="clear" w:color="auto" w:fill="FFFFFF"/>
+        </w:rPr>
+        <w:t>did =&gt; peid</w:t>
+      </w:r>
     </w:p>
     <w:p>
       <w:pPr>
@@ -7995,39 +7277,15 @@
         </w:rPr>
         <w:tab/>
       </w:r>
-      <w:proofErr w:type="spellStart"/>
-      <w:proofErr w:type="gramStart"/>
-      <w:r>
-        <w:rPr>
-          <w:rFonts w:ascii="Times New Roman" w:eastAsia="Times New Roman" w:hAnsi="Times New Roman" w:cs="Times New Roman"/>
-          <w:bCs/>
-          <w:color w:val="252525"/>
-          <w:shd w:val="clear" w:color="auto" w:fill="FFFFFF"/>
-        </w:rPr>
-        <w:t>cid</w:t>
-      </w:r>
-      <w:proofErr w:type="spellEnd"/>
-      <w:proofErr w:type="gramEnd"/>
-      <w:r>
-        <w:rPr>
-          <w:rFonts w:ascii="Times New Roman" w:eastAsia="Times New Roman" w:hAnsi="Times New Roman" w:cs="Times New Roman"/>
-          <w:bCs/>
-          <w:color w:val="252525"/>
-          <w:shd w:val="clear" w:color="auto" w:fill="FFFFFF"/>
-        </w:rPr>
-        <w:t xml:space="preserve"> =&gt; </w:t>
-      </w:r>
-      <w:proofErr w:type="spellStart"/>
-      <w:r>
-        <w:rPr>
-          <w:rFonts w:ascii="Times New Roman" w:eastAsia="Times New Roman" w:hAnsi="Times New Roman" w:cs="Times New Roman"/>
-          <w:bCs/>
-          <w:color w:val="252525"/>
-          <w:shd w:val="clear" w:color="auto" w:fill="FFFFFF"/>
-        </w:rPr>
-        <w:t>peid</w:t>
-      </w:r>
-      <w:proofErr w:type="spellEnd"/>
+      <w:r>
+        <w:rPr>
+          <w:rFonts w:ascii="Times New Roman" w:eastAsia="Times New Roman" w:hAnsi="Times New Roman" w:cs="Times New Roman"/>
+          <w:bCs/>
+          <w:color w:val="252525"/>
+          <w:shd w:val="clear" w:color="auto" w:fill="FFFFFF"/>
+        </w:rPr>
+        <w:t>cid =&gt; peid</w:t>
+      </w:r>
     </w:p>
     <w:p>
       <w:pPr>
@@ -8800,27 +8058,7 @@
           <w:color w:val="252525"/>
           <w:shd w:val="clear" w:color="auto" w:fill="FFFFFF"/>
         </w:rPr>
-        <w:t xml:space="preserve">A full details view would be useful to a dispensary </w:t>
-      </w:r>
-      <w:proofErr w:type="gramStart"/>
-      <w:r>
-        <w:rPr>
-          <w:rFonts w:ascii="Times New Roman" w:eastAsia="Times New Roman" w:hAnsi="Times New Roman" w:cs="Times New Roman"/>
-          <w:bCs/>
-          <w:color w:val="252525"/>
-          <w:shd w:val="clear" w:color="auto" w:fill="FFFFFF"/>
-        </w:rPr>
-        <w:t>who</w:t>
-      </w:r>
-      <w:proofErr w:type="gramEnd"/>
-      <w:r>
-        <w:rPr>
-          <w:rFonts w:ascii="Times New Roman" w:eastAsia="Times New Roman" w:hAnsi="Times New Roman" w:cs="Times New Roman"/>
-          <w:bCs/>
-          <w:color w:val="252525"/>
-          <w:shd w:val="clear" w:color="auto" w:fill="FFFFFF"/>
-        </w:rPr>
-        <w:t xml:space="preserve"> wanted to know more about the plant or a grower interested in growing.</w:t>
+        <w:t>A full details view would be useful to a dispensary who wanted to know more about the plant or a grower interested in growing.</w:t>
       </w:r>
     </w:p>
     <w:p>
@@ -9497,81 +8735,27 @@
           <w:szCs w:val="52"/>
           <w:shd w:val="clear" w:color="auto" w:fill="FFFFFF"/>
         </w:rPr>
-        <w:t xml:space="preserve">View - </w:t>
-      </w:r>
-      <w:proofErr w:type="spellStart"/>
-      <w:r>
-        <w:rPr>
-          <w:rFonts w:ascii="Times New Roman" w:eastAsia="Times New Roman" w:hAnsi="Times New Roman" w:cs="Times New Roman"/>
-          <w:b/>
-          <w:bCs/>
-          <w:color w:val="252525"/>
-          <w:sz w:val="52"/>
-          <w:szCs w:val="52"/>
-          <w:shd w:val="clear" w:color="auto" w:fill="FFFFFF"/>
-        </w:rPr>
-        <w:t>Dispensary_Patients</w:t>
-      </w:r>
-      <w:proofErr w:type="spellEnd"/>
-    </w:p>
-    <w:p>
-      <w:pPr>
-        <w:spacing w:line="480" w:lineRule="auto"/>
-        <w:rPr>
-          <w:rFonts w:ascii="Times New Roman" w:eastAsia="Times New Roman" w:hAnsi="Times New Roman" w:cs="Times New Roman"/>
-          <w:bCs/>
-          <w:color w:val="252525"/>
-          <w:shd w:val="clear" w:color="auto" w:fill="FFFFFF"/>
-        </w:rPr>
-      </w:pPr>
-      <w:r>
-        <w:rPr>
-          <w:rFonts w:ascii="Times New Roman" w:eastAsia="Times New Roman" w:hAnsi="Times New Roman" w:cs="Times New Roman"/>
-          <w:bCs/>
-          <w:color w:val="252525"/>
-          <w:shd w:val="clear" w:color="auto" w:fill="FFFFFF"/>
-        </w:rPr>
-        <w:t xml:space="preserve">The </w:t>
-      </w:r>
-      <w:proofErr w:type="spellStart"/>
-      <w:r>
-        <w:rPr>
-          <w:rFonts w:ascii="Times New Roman" w:eastAsia="Times New Roman" w:hAnsi="Times New Roman" w:cs="Times New Roman"/>
-          <w:bCs/>
-          <w:color w:val="252525"/>
-          <w:shd w:val="clear" w:color="auto" w:fill="FFFFFF"/>
-        </w:rPr>
-        <w:t>Dispensary_Patients</w:t>
-      </w:r>
-      <w:proofErr w:type="spellEnd"/>
-      <w:r>
-        <w:rPr>
-          <w:rFonts w:ascii="Times New Roman" w:eastAsia="Times New Roman" w:hAnsi="Times New Roman" w:cs="Times New Roman"/>
-          <w:bCs/>
-          <w:color w:val="252525"/>
-          <w:shd w:val="clear" w:color="auto" w:fill="FFFFFF"/>
-        </w:rPr>
-        <w:t xml:space="preserve"> view would be useful in order to see what patient purchase from what </w:t>
-      </w:r>
-      <w:proofErr w:type="spellStart"/>
-      <w:r>
-        <w:rPr>
-          <w:rFonts w:ascii="Times New Roman" w:eastAsia="Times New Roman" w:hAnsi="Times New Roman" w:cs="Times New Roman"/>
-          <w:bCs/>
-          <w:color w:val="252525"/>
-          <w:shd w:val="clear" w:color="auto" w:fill="FFFFFF"/>
-        </w:rPr>
-        <w:t>dispensenary</w:t>
-      </w:r>
-      <w:proofErr w:type="spellEnd"/>
-      <w:r>
-        <w:rPr>
-          <w:rFonts w:ascii="Times New Roman" w:eastAsia="Times New Roman" w:hAnsi="Times New Roman" w:cs="Times New Roman"/>
-          <w:bCs/>
-          <w:color w:val="252525"/>
-          <w:shd w:val="clear" w:color="auto" w:fill="FFFFFF"/>
-        </w:rPr>
-        <w:t>.</w:t>
+        <w:t>View - Dispensary_Patients</w:t>
+      </w:r>
+    </w:p>
+    <w:p>
+      <w:pPr>
+        <w:spacing w:line="480" w:lineRule="auto"/>
+        <w:rPr>
+          <w:rFonts w:ascii="Times New Roman" w:eastAsia="Times New Roman" w:hAnsi="Times New Roman" w:cs="Times New Roman"/>
+          <w:bCs/>
+          <w:color w:val="252525"/>
+          <w:shd w:val="clear" w:color="auto" w:fill="FFFFFF"/>
+        </w:rPr>
+      </w:pPr>
+      <w:r>
+        <w:rPr>
+          <w:rFonts w:ascii="Times New Roman" w:eastAsia="Times New Roman" w:hAnsi="Times New Roman" w:cs="Times New Roman"/>
+          <w:bCs/>
+          <w:color w:val="252525"/>
+          <w:shd w:val="clear" w:color="auto" w:fill="FFFFFF"/>
+        </w:rPr>
+        <w:t>The Dispensary_Patients view would be useful in order to see what patient purchase from what dispensenary.</w:t>
       </w:r>
     </w:p>
     <w:p>
@@ -9844,49 +9028,7 @@
           <w:color w:val="252525"/>
           <w:shd w:val="clear" w:color="auto" w:fill="FFFFFF"/>
         </w:rPr>
-        <w:t xml:space="preserve">This trigger will update the </w:t>
-      </w:r>
-      <w:proofErr w:type="spellStart"/>
-      <w:r>
-        <w:rPr>
-          <w:rFonts w:ascii="Times New Roman" w:eastAsia="Times New Roman" w:hAnsi="Times New Roman" w:cs="Times New Roman"/>
-          <w:bCs/>
-          <w:color w:val="252525"/>
-          <w:shd w:val="clear" w:color="auto" w:fill="FFFFFF"/>
-        </w:rPr>
-        <w:t>isMatured</w:t>
-      </w:r>
-      <w:proofErr w:type="spellEnd"/>
-      <w:r>
-        <w:rPr>
-          <w:rFonts w:ascii="Times New Roman" w:eastAsia="Times New Roman" w:hAnsi="Times New Roman" w:cs="Times New Roman"/>
-          <w:bCs/>
-          <w:color w:val="252525"/>
-          <w:shd w:val="clear" w:color="auto" w:fill="FFFFFF"/>
-        </w:rPr>
-        <w:t xml:space="preserve"> </w:t>
-      </w:r>
-      <w:proofErr w:type="spellStart"/>
-      <w:proofErr w:type="gramStart"/>
-      <w:r>
-        <w:rPr>
-          <w:rFonts w:ascii="Times New Roman" w:eastAsia="Times New Roman" w:hAnsi="Times New Roman" w:cs="Times New Roman"/>
-          <w:bCs/>
-          <w:color w:val="252525"/>
-          <w:shd w:val="clear" w:color="auto" w:fill="FFFFFF"/>
-        </w:rPr>
-        <w:t>boolean</w:t>
-      </w:r>
-      <w:proofErr w:type="spellEnd"/>
-      <w:proofErr w:type="gramEnd"/>
-      <w:r>
-        <w:rPr>
-          <w:rFonts w:ascii="Times New Roman" w:eastAsia="Times New Roman" w:hAnsi="Times New Roman" w:cs="Times New Roman"/>
-          <w:bCs/>
-          <w:color w:val="252525"/>
-          <w:shd w:val="clear" w:color="auto" w:fill="FFFFFF"/>
-        </w:rPr>
-        <w:t xml:space="preserve"> from false to true in the Plants table when the growth cycle is complete.</w:t>
+        <w:t>This trigger will update the isMatured boolean from false to true in the Plants table when the growth cycle is complete.</w:t>
       </w:r>
     </w:p>
     <w:p>
@@ -10018,19 +9160,8 @@
           <w:color w:val="252525"/>
           <w:shd w:val="clear" w:color="auto" w:fill="FFFFFF"/>
         </w:rPr>
-        <w:t xml:space="preserve">nput </w:t>
-      </w:r>
-      <w:proofErr w:type="gramStart"/>
-      <w:r>
-        <w:rPr>
-          <w:rFonts w:ascii="Times New Roman" w:eastAsia="Times New Roman" w:hAnsi="Times New Roman" w:cs="Times New Roman"/>
-          <w:bCs/>
-          <w:color w:val="252525"/>
-          <w:shd w:val="clear" w:color="auto" w:fill="FFFFFF"/>
-        </w:rPr>
-        <w:t>a Strain</w:t>
-      </w:r>
-      <w:proofErr w:type="gramEnd"/>
+        <w:t>nput a Strain</w:t>
+      </w:r>
       <w:r>
         <w:rPr>
           <w:rFonts w:ascii="Times New Roman" w:eastAsia="Times New Roman" w:hAnsi="Times New Roman" w:cs="Times New Roman"/>
@@ -10776,31 +9907,7 @@
           <w:szCs w:val="28"/>
           <w:shd w:val="clear" w:color="auto" w:fill="FFFFFF"/>
         </w:rPr>
-        <w:t xml:space="preserve">The </w:t>
-      </w:r>
-      <w:proofErr w:type="spellStart"/>
-      <w:r>
-        <w:rPr>
-          <w:rFonts w:ascii="Times New Roman" w:eastAsia="Times New Roman" w:hAnsi="Times New Roman" w:cs="Times New Roman"/>
-          <w:bCs/>
-          <w:color w:val="252525"/>
-          <w:sz w:val="28"/>
-          <w:szCs w:val="28"/>
-          <w:shd w:val="clear" w:color="auto" w:fill="FFFFFF"/>
-        </w:rPr>
-        <w:t>UpdateMaturity</w:t>
-      </w:r>
-      <w:proofErr w:type="spellEnd"/>
-      <w:r>
-        <w:rPr>
-          <w:rFonts w:ascii="Times New Roman" w:eastAsia="Times New Roman" w:hAnsi="Times New Roman" w:cs="Times New Roman"/>
-          <w:bCs/>
-          <w:color w:val="252525"/>
-          <w:sz w:val="28"/>
-          <w:szCs w:val="28"/>
-          <w:shd w:val="clear" w:color="auto" w:fill="FFFFFF"/>
-        </w:rPr>
-        <w:t xml:space="preserve"> function doesn’t function properly.</w:t>
+        <w:t>The UpdateMaturity function doesn’t function properly.</w:t>
       </w:r>
     </w:p>
     <w:p>
@@ -10820,7 +9927,6 @@
           <w:shd w:val="clear" w:color="auto" w:fill="FFFFFF"/>
         </w:rPr>
       </w:pPr>
-      <w:proofErr w:type="gramStart"/>
       <w:r>
         <w:rPr>
           <w:rFonts w:ascii="Times New Roman" w:eastAsia="Times New Roman" w:hAnsi="Times New Roman" w:cs="Times New Roman"/>
@@ -10830,9 +9936,8 @@
           <w:szCs w:val="28"/>
           <w:shd w:val="clear" w:color="auto" w:fill="FFFFFF"/>
         </w:rPr>
-        <w:t>The is</w:t>
-      </w:r>
-      <w:proofErr w:type="gramEnd"/>
+        <w:t>The</w:t>
+      </w:r>
       <w:r>
         <w:rPr>
           <w:rFonts w:ascii="Times New Roman" w:eastAsia="Times New Roman" w:hAnsi="Times New Roman" w:cs="Times New Roman"/>
@@ -10842,7 +9947,20 @@
           <w:szCs w:val="28"/>
           <w:shd w:val="clear" w:color="auto" w:fill="FFFFFF"/>
         </w:rPr>
-        <w:t xml:space="preserve"> no view to show what customers buy from what dealers in Las Vegas.</w:t>
+        <w:t>re</w:t>
+      </w:r>
+      <w:bookmarkStart w:id="0" w:name="_GoBack"/>
+      <w:bookmarkEnd w:id="0"/>
+      <w:r>
+        <w:rPr>
+          <w:rFonts w:ascii="Times New Roman" w:eastAsia="Times New Roman" w:hAnsi="Times New Roman" w:cs="Times New Roman"/>
+          <w:bCs/>
+          <w:color w:val="252525"/>
+          <w:sz w:val="28"/>
+          <w:szCs w:val="28"/>
+          <w:shd w:val="clear" w:color="auto" w:fill="FFFFFF"/>
+        </w:rPr>
+        <w:t xml:space="preserve"> is no view to show what customers buy from what dealers in Las Vegas.</w:t>
       </w:r>
     </w:p>
     <w:p>
@@ -10897,31 +10015,7 @@
           <w:szCs w:val="28"/>
           <w:shd w:val="clear" w:color="auto" w:fill="FFFFFF"/>
         </w:rPr>
-        <w:t xml:space="preserve">A working </w:t>
-      </w:r>
-      <w:proofErr w:type="spellStart"/>
-      <w:r>
-        <w:rPr>
-          <w:rFonts w:ascii="Times New Roman" w:eastAsia="Times New Roman" w:hAnsi="Times New Roman" w:cs="Times New Roman"/>
-          <w:bCs/>
-          <w:color w:val="252525"/>
-          <w:sz w:val="28"/>
-          <w:szCs w:val="28"/>
-          <w:shd w:val="clear" w:color="auto" w:fill="FFFFFF"/>
-        </w:rPr>
-        <w:t>UpdateMaturity</w:t>
-      </w:r>
-      <w:proofErr w:type="spellEnd"/>
-      <w:r>
-        <w:rPr>
-          <w:rFonts w:ascii="Times New Roman" w:eastAsia="Times New Roman" w:hAnsi="Times New Roman" w:cs="Times New Roman"/>
-          <w:bCs/>
-          <w:color w:val="252525"/>
-          <w:sz w:val="28"/>
-          <w:szCs w:val="28"/>
-          <w:shd w:val="clear" w:color="auto" w:fill="FFFFFF"/>
-        </w:rPr>
-        <w:t xml:space="preserve"> function.</w:t>
+        <w:t>A working UpdateMaturity function.</w:t>
       </w:r>
     </w:p>
     <w:p>
@@ -10981,8 +10075,6 @@
         </w:rPr>
         <w:t>A prescriber</w:t>
       </w:r>
-      <w:bookmarkStart w:id="0" w:name="_GoBack"/>
-      <w:bookmarkEnd w:id="0"/>
       <w:r>
         <w:rPr>
           <w:rFonts w:ascii="Times New Roman" w:eastAsia="Times New Roman" w:hAnsi="Times New Roman" w:cs="Times New Roman"/>
@@ -11284,7 +10376,7 @@
         <w:rStyle w:val="PageNumber"/>
         <w:noProof/>
       </w:rPr>
-      <w:t>30</w:t>
+      <w:t>1</w:t>
     </w:r>
     <w:r>
       <w:rPr>
@@ -12273,7 +11365,7 @@
 </file>
 
 <file path=customXml/itemProps1.xml><?xml version="1.0" encoding="utf-8"?>
-<ds:datastoreItem xmlns:ds="http://schemas.openxmlformats.org/officeDocument/2006/customXml" ds:itemID="{AE0C74F6-4158-C448-AE52-DDDAD80C69C3}">
+<ds:datastoreItem xmlns:ds="http://schemas.openxmlformats.org/officeDocument/2006/customXml" ds:itemID="{1DB6E495-360A-E943-9F67-868CA3821901}">
   <ds:schemaRefs>
     <ds:schemaRef ds:uri="http://schemas.openxmlformats.org/officeDocument/2006/bibliography"/>
   </ds:schemaRefs>

</xml_diff>